<commit_message>
More complete bundle FSM and identification of external transitions
</commit_message>
<xml_diff>
--- a/no.javatime.inplace.help/html/tasks/External Bundle operations.docx
+++ b/no.javatime.inplace.help/html/tasks/External Bundle operations.docx
@@ -427,16 +427,11 @@
         <w:t xml:space="preserve"> -</w:t>
       </w:r>
       <w:r>
-        <w:t xml:space="preserve"> bundles </w:t>
-      </w:r>
-      <w:proofErr w:type="gramStart"/>
-      <w:r>
-        <w:t xml:space="preserve">are </w:t>
+        <w:t xml:space="preserve"> bundles are </w:t>
       </w:r>
       <w:r>
         <w:t>activated</w:t>
       </w:r>
-      <w:proofErr w:type="gramEnd"/>
       <w:r>
         <w:t xml:space="preserve"> </w:t>
       </w:r>
@@ -510,7 +505,6 @@
         <w:t xml:space="preserve">If the </w:t>
       </w:r>
       <w:hyperlink r:id="rId7" w:anchor="HandleExternalBundleOprerationsAutomatic" w:history="1">
-        <w:proofErr w:type="gramStart"/>
         <w:r>
           <w:rPr>
             <w:rStyle w:val="Hyperlink"/>
@@ -522,7 +516,11 @@
         <w:t xml:space="preserve"> </w:t>
       </w:r>
       <w:r>
-        <w:t>option is switched off</w:t>
+        <w:t xml:space="preserve">option </w:t>
+      </w:r>
+      <w:proofErr w:type="gramStart"/>
+      <w:r>
+        <w:t>is switched off</w:t>
       </w:r>
       <w:proofErr w:type="gramEnd"/>
       <w:r>
@@ -553,29 +551,52 @@
         <w:t>.</w:t>
       </w:r>
       <w:r>
-        <w:t xml:space="preserve"> If the option is on, </w:t>
-      </w:r>
-      <w:r>
-        <w:t>the workspace is deactiva</w:t>
+        <w:t xml:space="preserve"> </w:t>
+      </w:r>
+      <w:r>
+        <w:t>T</w:t>
+      </w:r>
+      <w:r>
+        <w:t>he workspace is deactivated</w:t>
+      </w:r>
+      <w:r>
+        <w:t xml:space="preserve"> if the option is on.</w:t>
       </w:r>
       <w:bookmarkStart w:id="6" w:name="_GoBack"/>
       <w:bookmarkEnd w:id="6"/>
-      <w:r>
-        <w:t>ted</w:t>
-      </w:r>
-      <w:r>
-        <w:t>.</w:t>
-      </w:r>
     </w:p>
     <w:p>
       <w:r>
-        <w:t>Further, it is not possible to run any external command that involves a resolve</w:t>
-      </w:r>
-      <w:r>
-        <w:t xml:space="preserve"> (resolve, update</w:t>
-      </w:r>
-      <w:r>
-        <w:t>, start</w:t>
+        <w:t xml:space="preserve">You may start, stop, update and refresh </w:t>
+      </w:r>
+      <w:r>
+        <w:t xml:space="preserve">activated bundles </w:t>
+      </w:r>
+      <w:r>
+        <w:t xml:space="preserve">from an external source.  No dependency analysis </w:t>
+      </w:r>
+      <w:r>
+        <w:t>is performed on external commands.</w:t>
+      </w:r>
+    </w:p>
+    <w:p>
+      <w:r>
+        <w:t xml:space="preserve">It is not possible to resolve a deactivated bundle (which is in state INSTELLED) by using an external command in an activated workspace. </w:t>
+      </w:r>
+      <w:r>
+        <w:t xml:space="preserve">This includes </w:t>
+      </w:r>
+      <w:r>
+        <w:t>any external command that involves a resolve</w:t>
+      </w:r>
+      <w:r>
+        <w:t xml:space="preserve"> (resolve, </w:t>
+      </w:r>
+      <w:r>
+        <w:t xml:space="preserve">refresh, </w:t>
+      </w:r>
+      <w:r>
+        <w:t>start</w:t>
       </w:r>
       <w:r>
         <w:t>, and stop</w:t>
@@ -584,7 +605,13 @@
         <w:t xml:space="preserve">) on a deactivated bundle </w:t>
       </w:r>
       <w:r>
-        <w:t xml:space="preserve">- state INSTALLED - </w:t>
+        <w:t xml:space="preserve">- </w:t>
+      </w:r>
+      <w:r>
+        <w:t xml:space="preserve">in </w:t>
+      </w:r>
+      <w:r>
+        <w:t xml:space="preserve">state INSTALLED - </w:t>
       </w:r>
       <w:r>
         <w:t>in an activated</w:t>
@@ -596,37 +623,10 @@
         <w:t xml:space="preserve"> </w:t>
       </w:r>
       <w:r>
-        <w:t xml:space="preserve"> </w:t>
-      </w:r>
-      <w:r>
-        <w:t xml:space="preserve">This will be rejected by the resolver hook. </w:t>
-      </w:r>
-      <w:r>
-        <w:t>C</w:t>
-      </w:r>
-      <w:r>
-        <w:t>are should be taken if the tool or bundle manager used does not take b</w:t>
-      </w:r>
-      <w:r>
-        <w:t>u</w:t>
-      </w:r>
-      <w:r>
-        <w:t xml:space="preserve">ndle dependencies into account. A warning is issued if </w:t>
-      </w:r>
-      <w:r>
-        <w:t xml:space="preserve">activated bundles have </w:t>
-      </w:r>
-      <w:r>
-        <w:t xml:space="preserve">requirements </w:t>
-      </w:r>
-      <w:r>
-        <w:t>on an uninstalled bundle</w:t>
-      </w:r>
-      <w:r>
-        <w:t>.</w:t>
-      </w:r>
-      <w:r>
-        <w:t xml:space="preserve"> </w:t>
+        <w:t>The resolver hook will reject this</w:t>
+      </w:r>
+      <w:r>
+        <w:t xml:space="preserve">. </w:t>
       </w:r>
     </w:p>
     <w:p>
@@ -1729,7 +1729,7 @@
 </file>
 
 <file path=customXml/itemProps1.xml><?xml version="1.0" encoding="utf-8"?>
-<ds:datastoreItem xmlns:ds="http://schemas.openxmlformats.org/officeDocument/2006/customXml" ds:itemID="{49FB980F-5268-4D8E-BDE9-56A48E25930E}">
+<ds:datastoreItem xmlns:ds="http://schemas.openxmlformats.org/officeDocument/2006/customXml" ds:itemID="{EA42E011-1036-473E-A68B-B8D8937EEEAC}">
   <ds:schemaRefs>
     <ds:schemaRef ds:uri="http://schemas.openxmlformats.org/officeDocument/2006/bibliography"/>
   </ds:schemaRefs>

</xml_diff>